<commit_message>
ya estan listo los escenarios, c duerme xd
</commit_message>
<xml_diff>
--- a/Documentación/Escenarios de casos de uso.docx
+++ b/Documentación/Escenarios de casos de uso.docx
@@ -317,10 +317,7 @@
               </w:numPr>
             </w:pPr>
             <w:r>
-              <w:t xml:space="preserve"> </w:t>
-            </w:r>
-            <w:r>
-              <w:t>El sistema confirma que se almaceno el producto en la base de datos.</w:t>
+              <w:t xml:space="preserve"> El sistema confirma que se almaceno el producto en la base de datos.</w:t>
             </w:r>
           </w:p>
         </w:tc>
@@ -518,6 +515,750 @@
             </w:pPr>
             <w:r>
               <w:t xml:space="preserve">Se pueden agregar cierta cantidad de productos en este caso sería la cantidad de platos de comida que se realizará durante cada día </w:t>
+            </w:r>
+          </w:p>
+        </w:tc>
+      </w:tr>
+    </w:tbl>
+    <w:p/>
+    <w:p>
+      <w:r>
+        <w:br w:type="page"/>
+      </w:r>
+    </w:p>
+    <w:tbl>
+      <w:tblPr>
+        <w:tblStyle w:val="Tablaconcuadrcula"/>
+        <w:tblW w:w="0" w:type="auto"/>
+        <w:tblLook w:val="04A0" w:firstRow="1" w:lastRow="0" w:firstColumn="1" w:lastColumn="0" w:noHBand="0" w:noVBand="1"/>
+      </w:tblPr>
+      <w:tblGrid>
+        <w:gridCol w:w="1555"/>
+        <w:gridCol w:w="3402"/>
+        <w:gridCol w:w="3871"/>
+      </w:tblGrid>
+      <w:tr>
+        <w:tc>
+          <w:tcPr>
+            <w:tcW w:w="1555" w:type="dxa"/>
+          </w:tcPr>
+          <w:p>
+            <w:r>
+              <w:rPr>
+                <w:b/>
+                <w:bCs/>
+              </w:rPr>
+              <w:lastRenderedPageBreak/>
+              <w:t>Nombre</w:t>
+            </w:r>
+            <w:r>
+              <w:t>:</w:t>
+            </w:r>
+          </w:p>
+        </w:tc>
+        <w:tc>
+          <w:tcPr>
+            <w:tcW w:w="7273" w:type="dxa"/>
+            <w:gridSpan w:val="2"/>
+          </w:tcPr>
+          <w:p>
+            <w:pPr>
+              <w:rPr>
+                <w:u w:val="single"/>
+              </w:rPr>
+            </w:pPr>
+            <w:r>
+              <w:t>Realizar venta</w:t>
+            </w:r>
+          </w:p>
+        </w:tc>
+      </w:tr>
+      <w:tr>
+        <w:tc>
+          <w:tcPr>
+            <w:tcW w:w="1555" w:type="dxa"/>
+          </w:tcPr>
+          <w:p>
+            <w:r>
+              <w:rPr>
+                <w:b/>
+                <w:bCs/>
+              </w:rPr>
+              <w:t>Actor</w:t>
+            </w:r>
+            <w:r>
+              <w:t>:</w:t>
+            </w:r>
+          </w:p>
+        </w:tc>
+        <w:tc>
+          <w:tcPr>
+            <w:tcW w:w="7273" w:type="dxa"/>
+            <w:gridSpan w:val="2"/>
+          </w:tcPr>
+          <w:p>
+            <w:r>
+              <w:t>C</w:t>
+            </w:r>
+            <w:r>
+              <w:t>ajero</w:t>
+            </w:r>
+            <w:r>
+              <w:t xml:space="preserve"> </w:t>
+            </w:r>
+          </w:p>
+        </w:tc>
+      </w:tr>
+      <w:tr>
+        <w:tc>
+          <w:tcPr>
+            <w:tcW w:w="1555" w:type="dxa"/>
+          </w:tcPr>
+          <w:p>
+            <w:pPr>
+              <w:rPr>
+                <w:b/>
+                <w:bCs/>
+              </w:rPr>
+            </w:pPr>
+            <w:r>
+              <w:rPr>
+                <w:b/>
+                <w:bCs/>
+              </w:rPr>
+              <w:t>Descripción:</w:t>
+            </w:r>
+          </w:p>
+        </w:tc>
+        <w:tc>
+          <w:tcPr>
+            <w:tcW w:w="7273" w:type="dxa"/>
+            <w:gridSpan w:val="2"/>
+          </w:tcPr>
+          <w:p>
+            <w:pPr>
+              <w:rPr>
+                <w:u w:val="single"/>
+              </w:rPr>
+            </w:pPr>
+            <w:r>
+              <w:t xml:space="preserve">Un cliente llega al </w:t>
+            </w:r>
+            <w:r>
+              <w:t>restaurante solo o con su familia</w:t>
+            </w:r>
+            <w:r>
+              <w:t xml:space="preserve">. El cajero registra los </w:t>
+            </w:r>
+            <w:r>
+              <w:t>platos de comida</w:t>
+            </w:r>
+            <w:r>
+              <w:t>. El cliente paga en efectivo</w:t>
+            </w:r>
+            <w:r>
+              <w:t xml:space="preserve"> o en </w:t>
+            </w:r>
+            <w:r>
+              <w:t>tarjeta y</w:t>
+            </w:r>
+            <w:r>
+              <w:t xml:space="preserve"> </w:t>
+            </w:r>
+            <w:r>
+              <w:t xml:space="preserve">recibe su recibo </w:t>
+            </w:r>
+          </w:p>
+        </w:tc>
+      </w:tr>
+      <w:tr>
+        <w:tc>
+          <w:tcPr>
+            <w:tcW w:w="1555" w:type="dxa"/>
+            <w:vMerge w:val="restart"/>
+          </w:tcPr>
+          <w:p>
+            <w:pPr>
+              <w:rPr>
+                <w:b/>
+                <w:bCs/>
+              </w:rPr>
+            </w:pPr>
+            <w:r>
+              <w:rPr>
+                <w:b/>
+                <w:bCs/>
+              </w:rPr>
+              <w:t>Flujo principal</w:t>
+            </w:r>
+          </w:p>
+        </w:tc>
+        <w:tc>
+          <w:tcPr>
+            <w:tcW w:w="3402" w:type="dxa"/>
+            <w:shd w:val="clear" w:color="auto" w:fill="AEAAAA" w:themeFill="background2" w:themeFillShade="BF"/>
+          </w:tcPr>
+          <w:p>
+            <w:pPr>
+              <w:jc w:val="center"/>
+            </w:pPr>
+            <w:r>
+              <w:t>Eventos Actor</w:t>
+            </w:r>
+          </w:p>
+        </w:tc>
+        <w:tc>
+          <w:tcPr>
+            <w:tcW w:w="3871" w:type="dxa"/>
+            <w:shd w:val="clear" w:color="auto" w:fill="AEAAAA" w:themeFill="background2" w:themeFillShade="BF"/>
+          </w:tcPr>
+          <w:p>
+            <w:pPr>
+              <w:jc w:val="center"/>
+            </w:pPr>
+            <w:r>
+              <w:t>Eventos Sistema</w:t>
+            </w:r>
+          </w:p>
+        </w:tc>
+      </w:tr>
+      <w:tr>
+        <w:tc>
+          <w:tcPr>
+            <w:tcW w:w="1555" w:type="dxa"/>
+            <w:vMerge/>
+          </w:tcPr>
+          <w:p/>
+        </w:tc>
+        <w:tc>
+          <w:tcPr>
+            <w:tcW w:w="3402" w:type="dxa"/>
+          </w:tcPr>
+          <w:p>
+            <w:pPr>
+              <w:pStyle w:val="Prrafodelista"/>
+              <w:numPr>
+                <w:ilvl w:val="0"/>
+                <w:numId w:val="7"/>
+              </w:numPr>
+            </w:pPr>
+            <w:r>
+              <w:t>El cliente realiza una orden</w:t>
+            </w:r>
+          </w:p>
+        </w:tc>
+        <w:tc>
+          <w:tcPr>
+            <w:tcW w:w="3871" w:type="dxa"/>
+          </w:tcPr>
+          <w:p>
+            <w:pPr>
+              <w:pStyle w:val="Prrafodelista"/>
+              <w:numPr>
+                <w:ilvl w:val="0"/>
+                <w:numId w:val="8"/>
+              </w:numPr>
+            </w:pPr>
+            <w:r>
+              <w:t>Se verifica el pedido del cliente</w:t>
+            </w:r>
+          </w:p>
+        </w:tc>
+      </w:tr>
+      <w:tr>
+        <w:tc>
+          <w:tcPr>
+            <w:tcW w:w="1555" w:type="dxa"/>
+            <w:vMerge/>
+          </w:tcPr>
+          <w:p/>
+        </w:tc>
+        <w:tc>
+          <w:tcPr>
+            <w:tcW w:w="3402" w:type="dxa"/>
+          </w:tcPr>
+          <w:p>
+            <w:pPr>
+              <w:pStyle w:val="Prrafodelista"/>
+              <w:numPr>
+                <w:ilvl w:val="0"/>
+                <w:numId w:val="8"/>
+              </w:numPr>
+            </w:pPr>
+            <w:r>
+              <w:t xml:space="preserve">El cajero inicia una nueva venta </w:t>
+            </w:r>
+          </w:p>
+        </w:tc>
+        <w:tc>
+          <w:tcPr>
+            <w:tcW w:w="3871" w:type="dxa"/>
+          </w:tcPr>
+          <w:p>
+            <w:pPr>
+              <w:ind w:left="360"/>
+            </w:pPr>
+          </w:p>
+        </w:tc>
+      </w:tr>
+      <w:tr>
+        <w:tc>
+          <w:tcPr>
+            <w:tcW w:w="1555" w:type="dxa"/>
+            <w:vMerge/>
+          </w:tcPr>
+          <w:p/>
+        </w:tc>
+        <w:tc>
+          <w:tcPr>
+            <w:tcW w:w="3402" w:type="dxa"/>
+          </w:tcPr>
+          <w:p>
+            <w:pPr>
+              <w:pStyle w:val="Prrafodelista"/>
+              <w:numPr>
+                <w:ilvl w:val="0"/>
+                <w:numId w:val="8"/>
+              </w:numPr>
+            </w:pPr>
+            <w:r>
+              <w:t>El cajero introduce del código del plato de comida</w:t>
+            </w:r>
+          </w:p>
+        </w:tc>
+        <w:tc>
+          <w:tcPr>
+            <w:tcW w:w="3871" w:type="dxa"/>
+          </w:tcPr>
+          <w:p>
+            <w:pPr>
+              <w:pStyle w:val="Prrafodelista"/>
+              <w:numPr>
+                <w:ilvl w:val="0"/>
+                <w:numId w:val="1"/>
+              </w:numPr>
+            </w:pPr>
+            <w:r>
+              <w:t xml:space="preserve">El sistema verifica el código </w:t>
+            </w:r>
+          </w:p>
+        </w:tc>
+      </w:tr>
+      <w:tr>
+        <w:tc>
+          <w:tcPr>
+            <w:tcW w:w="1555" w:type="dxa"/>
+            <w:vMerge/>
+          </w:tcPr>
+          <w:p/>
+        </w:tc>
+        <w:tc>
+          <w:tcPr>
+            <w:tcW w:w="3402" w:type="dxa"/>
+          </w:tcPr>
+          <w:p>
+            <w:pPr>
+              <w:pStyle w:val="Prrafodelista"/>
+              <w:numPr>
+                <w:ilvl w:val="0"/>
+                <w:numId w:val="1"/>
+              </w:numPr>
+            </w:pPr>
+            <w:r>
+              <w:t>Se introduce la cantidad de platos que consumió el cliente</w:t>
+            </w:r>
+          </w:p>
+        </w:tc>
+        <w:tc>
+          <w:tcPr>
+            <w:tcW w:w="3871" w:type="dxa"/>
+          </w:tcPr>
+          <w:p>
+            <w:pPr>
+              <w:pStyle w:val="Prrafodelista"/>
+              <w:numPr>
+                <w:ilvl w:val="0"/>
+                <w:numId w:val="8"/>
+              </w:numPr>
+            </w:pPr>
+            <w:r>
+              <w:t xml:space="preserve"> El sistema </w:t>
+            </w:r>
+            <w:r>
+              <w:t xml:space="preserve">recibe la cantidad para realizar la operación correspondiente </w:t>
+            </w:r>
+          </w:p>
+        </w:tc>
+      </w:tr>
+      <w:tr>
+        <w:tc>
+          <w:tcPr>
+            <w:tcW w:w="1555" w:type="dxa"/>
+          </w:tcPr>
+          <w:p/>
+        </w:tc>
+        <w:tc>
+          <w:tcPr>
+            <w:tcW w:w="3402" w:type="dxa"/>
+          </w:tcPr>
+          <w:p>
+            <w:pPr>
+              <w:pStyle w:val="Prrafodelista"/>
+              <w:numPr>
+                <w:ilvl w:val="0"/>
+                <w:numId w:val="1"/>
+              </w:numPr>
+            </w:pPr>
+            <w:r>
+              <w:t xml:space="preserve">El cajero le </w:t>
+            </w:r>
+            <w:r>
+              <w:t>dice al cliente el total a pagar</w:t>
+            </w:r>
+          </w:p>
+        </w:tc>
+        <w:tc>
+          <w:tcPr>
+            <w:tcW w:w="3871" w:type="dxa"/>
+          </w:tcPr>
+          <w:p>
+            <w:pPr>
+              <w:pStyle w:val="Prrafodelista"/>
+              <w:numPr>
+                <w:ilvl w:val="0"/>
+                <w:numId w:val="8"/>
+              </w:numPr>
+            </w:pPr>
+            <w:r>
+              <w:t>El sistema presenta el total a pagar</w:t>
+            </w:r>
+          </w:p>
+        </w:tc>
+      </w:tr>
+      <w:tr>
+        <w:tc>
+          <w:tcPr>
+            <w:tcW w:w="1555" w:type="dxa"/>
+          </w:tcPr>
+          <w:p/>
+        </w:tc>
+        <w:tc>
+          <w:tcPr>
+            <w:tcW w:w="3402" w:type="dxa"/>
+          </w:tcPr>
+          <w:p>
+            <w:pPr>
+              <w:pStyle w:val="Prrafodelista"/>
+              <w:numPr>
+                <w:ilvl w:val="0"/>
+                <w:numId w:val="1"/>
+              </w:numPr>
+            </w:pPr>
+            <w:r>
+              <w:t>El cliente paga</w:t>
+            </w:r>
+          </w:p>
+        </w:tc>
+        <w:tc>
+          <w:tcPr>
+            <w:tcW w:w="3871" w:type="dxa"/>
+          </w:tcPr>
+          <w:p>
+            <w:pPr>
+              <w:pStyle w:val="Prrafodelista"/>
+              <w:numPr>
+                <w:ilvl w:val="0"/>
+                <w:numId w:val="8"/>
+              </w:numPr>
+            </w:pPr>
+            <w:r>
+              <w:t>El sistema gestiona el pago.</w:t>
+            </w:r>
+          </w:p>
+        </w:tc>
+      </w:tr>
+      <w:tr>
+        <w:tc>
+          <w:tcPr>
+            <w:tcW w:w="1555" w:type="dxa"/>
+          </w:tcPr>
+          <w:p/>
+        </w:tc>
+        <w:tc>
+          <w:tcPr>
+            <w:tcW w:w="3402" w:type="dxa"/>
+          </w:tcPr>
+          <w:p>
+            <w:pPr>
+              <w:pStyle w:val="Prrafodelista"/>
+              <w:numPr>
+                <w:ilvl w:val="0"/>
+                <w:numId w:val="1"/>
+              </w:numPr>
+            </w:pPr>
+            <w:r>
+              <w:t>El cajero entrega recibo al cliente</w:t>
+            </w:r>
+          </w:p>
+        </w:tc>
+        <w:tc>
+          <w:tcPr>
+            <w:tcW w:w="3871" w:type="dxa"/>
+          </w:tcPr>
+          <w:p>
+            <w:pPr>
+              <w:pStyle w:val="Prrafodelista"/>
+              <w:numPr>
+                <w:ilvl w:val="0"/>
+                <w:numId w:val="8"/>
+              </w:numPr>
+            </w:pPr>
+            <w:r>
+              <w:t>El sistema genera el recibo y lo imprime para ser entregado</w:t>
+            </w:r>
+          </w:p>
+        </w:tc>
+      </w:tr>
+      <w:tr>
+        <w:tc>
+          <w:tcPr>
+            <w:tcW w:w="1555" w:type="dxa"/>
+          </w:tcPr>
+          <w:p/>
+        </w:tc>
+        <w:tc>
+          <w:tcPr>
+            <w:tcW w:w="3402" w:type="dxa"/>
+          </w:tcPr>
+          <w:p>
+            <w:pPr>
+              <w:pStyle w:val="Prrafodelista"/>
+            </w:pPr>
+          </w:p>
+        </w:tc>
+        <w:tc>
+          <w:tcPr>
+            <w:tcW w:w="3871" w:type="dxa"/>
+          </w:tcPr>
+          <w:p>
+            <w:pPr>
+              <w:pStyle w:val="Prrafodelista"/>
+              <w:numPr>
+                <w:ilvl w:val="0"/>
+                <w:numId w:val="8"/>
+              </w:numPr>
+            </w:pPr>
+            <w:r>
+              <w:t>El sistema registra la venta completa y actualiza el inventario.</w:t>
+            </w:r>
+          </w:p>
+        </w:tc>
+      </w:tr>
+      <w:tr>
+        <w:tc>
+          <w:tcPr>
+            <w:tcW w:w="1555" w:type="dxa"/>
+            <w:vMerge w:val="restart"/>
+          </w:tcPr>
+          <w:p>
+            <w:pPr>
+              <w:rPr>
+                <w:b/>
+                <w:bCs/>
+              </w:rPr>
+            </w:pPr>
+            <w:r>
+              <w:rPr>
+                <w:b/>
+                <w:bCs/>
+              </w:rPr>
+              <w:t>Alternativa</w:t>
+            </w:r>
+          </w:p>
+        </w:tc>
+        <w:tc>
+          <w:tcPr>
+            <w:tcW w:w="3402" w:type="dxa"/>
+          </w:tcPr>
+          <w:p>
+            <w:pPr>
+              <w:pStyle w:val="Prrafodelista"/>
+              <w:numPr>
+                <w:ilvl w:val="0"/>
+                <w:numId w:val="8"/>
+              </w:numPr>
+            </w:pPr>
+            <w:r>
+              <w:t>El cajero puede cancelar la venta cuando aún está en proceso</w:t>
+            </w:r>
+          </w:p>
+        </w:tc>
+        <w:tc>
+          <w:tcPr>
+            <w:tcW w:w="3871" w:type="dxa"/>
+          </w:tcPr>
+          <w:p>
+            <w:pPr>
+              <w:pStyle w:val="Prrafodelista"/>
+            </w:pPr>
+          </w:p>
+        </w:tc>
+      </w:tr>
+      <w:tr>
+        <w:tc>
+          <w:tcPr>
+            <w:tcW w:w="1555" w:type="dxa"/>
+            <w:vMerge/>
+          </w:tcPr>
+          <w:p/>
+        </w:tc>
+        <w:tc>
+          <w:tcPr>
+            <w:tcW w:w="3402" w:type="dxa"/>
+          </w:tcPr>
+          <w:p>
+            <w:pPr>
+              <w:pStyle w:val="Prrafodelista"/>
+              <w:numPr>
+                <w:ilvl w:val="0"/>
+                <w:numId w:val="8"/>
+              </w:numPr>
+            </w:pPr>
+            <w:r>
+              <w:t>El cajero al final realiza el inventario del día.</w:t>
+            </w:r>
+          </w:p>
+        </w:tc>
+        <w:tc>
+          <w:tcPr>
+            <w:tcW w:w="3871" w:type="dxa"/>
+          </w:tcPr>
+          <w:p>
+            <w:pPr>
+              <w:ind w:left="360"/>
+            </w:pPr>
+            <w:r>
+              <w:t>10</w:t>
+            </w:r>
+            <w:r>
+              <w:t xml:space="preserve">.  </w:t>
+            </w:r>
+            <w:r>
+              <w:t>el sistema muestra todas las    ventas que se realizo</w:t>
+            </w:r>
+          </w:p>
+        </w:tc>
+      </w:tr>
+      <w:tr>
+        <w:tc>
+          <w:tcPr>
+            <w:tcW w:w="1555" w:type="dxa"/>
+          </w:tcPr>
+          <w:p>
+            <w:pPr>
+              <w:rPr>
+                <w:b/>
+                <w:bCs/>
+              </w:rPr>
+            </w:pPr>
+            <w:r>
+              <w:rPr>
+                <w:b/>
+                <w:bCs/>
+              </w:rPr>
+              <w:t>precondición</w:t>
+            </w:r>
+          </w:p>
+        </w:tc>
+        <w:tc>
+          <w:tcPr>
+            <w:tcW w:w="7273" w:type="dxa"/>
+            <w:gridSpan w:val="2"/>
+          </w:tcPr>
+          <w:p>
+            <w:pPr>
+              <w:pStyle w:val="Prrafodelista"/>
+            </w:pPr>
+            <w:r>
+              <w:t>El cajero se identifica y autentifica</w:t>
+            </w:r>
+          </w:p>
+        </w:tc>
+      </w:tr>
+      <w:tr>
+        <w:tc>
+          <w:tcPr>
+            <w:tcW w:w="1555" w:type="dxa"/>
+          </w:tcPr>
+          <w:p>
+            <w:pPr>
+              <w:rPr>
+                <w:b/>
+                <w:bCs/>
+              </w:rPr>
+            </w:pPr>
+            <w:r>
+              <w:rPr>
+                <w:b/>
+                <w:bCs/>
+              </w:rPr>
+              <w:t>Postcondición</w:t>
+            </w:r>
+          </w:p>
+        </w:tc>
+        <w:tc>
+          <w:tcPr>
+            <w:tcW w:w="7273" w:type="dxa"/>
+            <w:gridSpan w:val="2"/>
+          </w:tcPr>
+          <w:p>
+            <w:pPr>
+              <w:pStyle w:val="Prrafodelista"/>
+            </w:pPr>
+            <w:r>
+              <w:t>Se registra la venta. Se calcula el impuesto. Se actualiza la contabilidad y el inventario.</w:t>
+            </w:r>
+            <w:r>
+              <w:t xml:space="preserve"> </w:t>
+            </w:r>
+          </w:p>
+        </w:tc>
+      </w:tr>
+      <w:tr>
+        <w:tc>
+          <w:tcPr>
+            <w:tcW w:w="1555" w:type="dxa"/>
+          </w:tcPr>
+          <w:p>
+            <w:pPr>
+              <w:rPr>
+                <w:b/>
+                <w:bCs/>
+              </w:rPr>
+            </w:pPr>
+            <w:r>
+              <w:rPr>
+                <w:b/>
+                <w:bCs/>
+              </w:rPr>
+              <w:t>Comentarios</w:t>
+            </w:r>
+          </w:p>
+        </w:tc>
+        <w:tc>
+          <w:tcPr>
+            <w:tcW w:w="7273" w:type="dxa"/>
+            <w:gridSpan w:val="2"/>
+          </w:tcPr>
+          <w:p>
+            <w:pPr>
+              <w:pStyle w:val="Prrafodelista"/>
+            </w:pPr>
+            <w:r>
+              <w:t>Se pueden agregar cierta cantidad de productos en este caso sería la cantidad de platos de comida que se realizará durante cada día</w:t>
+            </w:r>
+            <w:r>
+              <w:t>, la actualización del inventario.</w:t>
             </w:r>
           </w:p>
         </w:tc>
@@ -893,6 +1634,184 @@
     </w:lvl>
   </w:abstractNum>
   <w:abstractNum w:abstractNumId="4" w15:restartNumberingAfterBreak="0">
+    <w:nsid w:val="6D0058C4"/>
+    <w:multiLevelType w:val="hybridMultilevel"/>
+    <w:tmpl w:val="A558A5E2"/>
+    <w:lvl w:ilvl="0" w:tplc="A4527144">
+      <w:start w:val="1"/>
+      <w:numFmt w:val="decimal"/>
+      <w:lvlText w:val="%1"/>
+      <w:lvlJc w:val="left"/>
+      <w:pPr>
+        <w:ind w:left="720" w:hanging="360"/>
+      </w:pPr>
+      <w:rPr>
+        <w:rFonts w:hint="default"/>
+      </w:rPr>
+    </w:lvl>
+    <w:lvl w:ilvl="1" w:tplc="080A0019" w:tentative="1">
+      <w:start w:val="1"/>
+      <w:numFmt w:val="lowerLetter"/>
+      <w:lvlText w:val="%2."/>
+      <w:lvlJc w:val="left"/>
+      <w:pPr>
+        <w:ind w:left="1440" w:hanging="360"/>
+      </w:pPr>
+    </w:lvl>
+    <w:lvl w:ilvl="2" w:tplc="080A001B" w:tentative="1">
+      <w:start w:val="1"/>
+      <w:numFmt w:val="lowerRoman"/>
+      <w:lvlText w:val="%3."/>
+      <w:lvlJc w:val="right"/>
+      <w:pPr>
+        <w:ind w:left="2160" w:hanging="180"/>
+      </w:pPr>
+    </w:lvl>
+    <w:lvl w:ilvl="3" w:tplc="080A000F" w:tentative="1">
+      <w:start w:val="1"/>
+      <w:numFmt w:val="decimal"/>
+      <w:lvlText w:val="%4."/>
+      <w:lvlJc w:val="left"/>
+      <w:pPr>
+        <w:ind w:left="2880" w:hanging="360"/>
+      </w:pPr>
+    </w:lvl>
+    <w:lvl w:ilvl="4" w:tplc="080A0019" w:tentative="1">
+      <w:start w:val="1"/>
+      <w:numFmt w:val="lowerLetter"/>
+      <w:lvlText w:val="%5."/>
+      <w:lvlJc w:val="left"/>
+      <w:pPr>
+        <w:ind w:left="3600" w:hanging="360"/>
+      </w:pPr>
+    </w:lvl>
+    <w:lvl w:ilvl="5" w:tplc="080A001B" w:tentative="1">
+      <w:start w:val="1"/>
+      <w:numFmt w:val="lowerRoman"/>
+      <w:lvlText w:val="%6."/>
+      <w:lvlJc w:val="right"/>
+      <w:pPr>
+        <w:ind w:left="4320" w:hanging="180"/>
+      </w:pPr>
+    </w:lvl>
+    <w:lvl w:ilvl="6" w:tplc="080A000F" w:tentative="1">
+      <w:start w:val="1"/>
+      <w:numFmt w:val="decimal"/>
+      <w:lvlText w:val="%7."/>
+      <w:lvlJc w:val="left"/>
+      <w:pPr>
+        <w:ind w:left="5040" w:hanging="360"/>
+      </w:pPr>
+    </w:lvl>
+    <w:lvl w:ilvl="7" w:tplc="080A0019" w:tentative="1">
+      <w:start w:val="1"/>
+      <w:numFmt w:val="lowerLetter"/>
+      <w:lvlText w:val="%8."/>
+      <w:lvlJc w:val="left"/>
+      <w:pPr>
+        <w:ind w:left="5760" w:hanging="360"/>
+      </w:pPr>
+    </w:lvl>
+    <w:lvl w:ilvl="8" w:tplc="080A001B" w:tentative="1">
+      <w:start w:val="1"/>
+      <w:numFmt w:val="lowerRoman"/>
+      <w:lvlText w:val="%9."/>
+      <w:lvlJc w:val="right"/>
+      <w:pPr>
+        <w:ind w:left="6480" w:hanging="180"/>
+      </w:pPr>
+    </w:lvl>
+  </w:abstractNum>
+  <w:abstractNum w:abstractNumId="5" w15:restartNumberingAfterBreak="0">
+    <w:nsid w:val="6F1412F8"/>
+    <w:multiLevelType w:val="hybridMultilevel"/>
+    <w:tmpl w:val="4C6663DE"/>
+    <w:lvl w:ilvl="0" w:tplc="080A000F">
+      <w:start w:val="1"/>
+      <w:numFmt w:val="decimal"/>
+      <w:lvlText w:val="%1."/>
+      <w:lvlJc w:val="left"/>
+      <w:pPr>
+        <w:ind w:left="720" w:hanging="360"/>
+      </w:pPr>
+      <w:rPr>
+        <w:rFonts w:hint="default"/>
+      </w:rPr>
+    </w:lvl>
+    <w:lvl w:ilvl="1" w:tplc="080A0019" w:tentative="1">
+      <w:start w:val="1"/>
+      <w:numFmt w:val="lowerLetter"/>
+      <w:lvlText w:val="%2."/>
+      <w:lvlJc w:val="left"/>
+      <w:pPr>
+        <w:ind w:left="1440" w:hanging="360"/>
+      </w:pPr>
+    </w:lvl>
+    <w:lvl w:ilvl="2" w:tplc="080A001B" w:tentative="1">
+      <w:start w:val="1"/>
+      <w:numFmt w:val="lowerRoman"/>
+      <w:lvlText w:val="%3."/>
+      <w:lvlJc w:val="right"/>
+      <w:pPr>
+        <w:ind w:left="2160" w:hanging="180"/>
+      </w:pPr>
+    </w:lvl>
+    <w:lvl w:ilvl="3" w:tplc="080A000F" w:tentative="1">
+      <w:start w:val="1"/>
+      <w:numFmt w:val="decimal"/>
+      <w:lvlText w:val="%4."/>
+      <w:lvlJc w:val="left"/>
+      <w:pPr>
+        <w:ind w:left="2880" w:hanging="360"/>
+      </w:pPr>
+    </w:lvl>
+    <w:lvl w:ilvl="4" w:tplc="080A0019" w:tentative="1">
+      <w:start w:val="1"/>
+      <w:numFmt w:val="lowerLetter"/>
+      <w:lvlText w:val="%5."/>
+      <w:lvlJc w:val="left"/>
+      <w:pPr>
+        <w:ind w:left="3600" w:hanging="360"/>
+      </w:pPr>
+    </w:lvl>
+    <w:lvl w:ilvl="5" w:tplc="080A001B" w:tentative="1">
+      <w:start w:val="1"/>
+      <w:numFmt w:val="lowerRoman"/>
+      <w:lvlText w:val="%6."/>
+      <w:lvlJc w:val="right"/>
+      <w:pPr>
+        <w:ind w:left="4320" w:hanging="180"/>
+      </w:pPr>
+    </w:lvl>
+    <w:lvl w:ilvl="6" w:tplc="080A000F" w:tentative="1">
+      <w:start w:val="1"/>
+      <w:numFmt w:val="decimal"/>
+      <w:lvlText w:val="%7."/>
+      <w:lvlJc w:val="left"/>
+      <w:pPr>
+        <w:ind w:left="5040" w:hanging="360"/>
+      </w:pPr>
+    </w:lvl>
+    <w:lvl w:ilvl="7" w:tplc="080A0019" w:tentative="1">
+      <w:start w:val="1"/>
+      <w:numFmt w:val="lowerLetter"/>
+      <w:lvlText w:val="%8."/>
+      <w:lvlJc w:val="left"/>
+      <w:pPr>
+        <w:ind w:left="5760" w:hanging="360"/>
+      </w:pPr>
+    </w:lvl>
+    <w:lvl w:ilvl="8" w:tplc="080A001B" w:tentative="1">
+      <w:start w:val="1"/>
+      <w:numFmt w:val="lowerRoman"/>
+      <w:lvlText w:val="%9."/>
+      <w:lvlJc w:val="right"/>
+      <w:pPr>
+        <w:ind w:left="6480" w:hanging="180"/>
+      </w:pPr>
+    </w:lvl>
+  </w:abstractNum>
+  <w:abstractNum w:abstractNumId="6" w15:restartNumberingAfterBreak="0">
     <w:nsid w:val="71841BF2"/>
     <w:multiLevelType w:val="hybridMultilevel"/>
     <w:tmpl w:val="2B3A94FE"/>
@@ -981,7 +1900,7 @@
       </w:pPr>
     </w:lvl>
   </w:abstractNum>
-  <w:abstractNum w:abstractNumId="5" w15:restartNumberingAfterBreak="0">
+  <w:abstractNum w:abstractNumId="7" w15:restartNumberingAfterBreak="0">
     <w:nsid w:val="7436177F"/>
     <w:multiLevelType w:val="hybridMultilevel"/>
     <w:tmpl w:val="A4A4A376"/>
@@ -1071,10 +1990,10 @@
     </w:lvl>
   </w:abstractNum>
   <w:num w:numId="1">
-    <w:abstractNumId w:val="4"/>
+    <w:abstractNumId w:val="6"/>
   </w:num>
   <w:num w:numId="2">
-    <w:abstractNumId w:val="5"/>
+    <w:abstractNumId w:val="7"/>
   </w:num>
   <w:num w:numId="3">
     <w:abstractNumId w:val="3"/>
@@ -1087,6 +2006,12 @@
   </w:num>
   <w:num w:numId="6">
     <w:abstractNumId w:val="2"/>
+  </w:num>
+  <w:num w:numId="7">
+    <w:abstractNumId w:val="4"/>
+  </w:num>
+  <w:num w:numId="8">
+    <w:abstractNumId w:val="5"/>
   </w:num>
 </w:numbering>
 </file>

</xml_diff>

<commit_message>
se implemento el modelo de negocio
</commit_message>
<xml_diff>
--- a/Documentación/Escenarios de casos de uso.docx
+++ b/Documentación/Escenarios de casos de uso.docx
@@ -642,19 +642,7 @@
               </w:rPr>
             </w:pPr>
             <w:r>
-              <w:t xml:space="preserve">Un cliente llega al </w:t>
-            </w:r>
-            <w:r>
-              <w:t>restaurante solo o con su familia</w:t>
-            </w:r>
-            <w:r>
-              <w:t xml:space="preserve">. El cajero registra los </w:t>
-            </w:r>
-            <w:r>
-              <w:t>platos de comida</w:t>
-            </w:r>
-            <w:r>
-              <w:t>. El cliente paga en efectivo</w:t>
+              <w:t>Un cliente llega al restaurante solo o con su familia. El cajero registra los platos de comida. El cliente paga en efectivo</w:t>
             </w:r>
             <w:r>
               <w:t xml:space="preserve"> o en </w:t>
@@ -882,18 +870,16 @@
               </w:numPr>
             </w:pPr>
             <w:r>
-              <w:t xml:space="preserve"> El sistema </w:t>
-            </w:r>
-            <w:r>
-              <w:t xml:space="preserve">recibe la cantidad para realizar la operación correspondiente </w:t>
-            </w:r>
-          </w:p>
-        </w:tc>
-      </w:tr>
-      <w:tr>
-        <w:tc>
-          <w:tcPr>
-            <w:tcW w:w="1555" w:type="dxa"/>
+              <w:t xml:space="preserve"> El sistema recibe la cantidad para realizar la operación correspondiente </w:t>
+            </w:r>
+          </w:p>
+        </w:tc>
+      </w:tr>
+      <w:tr>
+        <w:tc>
+          <w:tcPr>
+            <w:tcW w:w="1555" w:type="dxa"/>
+            <w:vMerge/>
           </w:tcPr>
           <w:p/>
         </w:tc>
@@ -910,10 +896,7 @@
               </w:numPr>
             </w:pPr>
             <w:r>
-              <w:t xml:space="preserve">El cajero le </w:t>
-            </w:r>
-            <w:r>
-              <w:t>dice al cliente el total a pagar</w:t>
+              <w:t>El cajero le dice al cliente el total a pagar</w:t>
             </w:r>
           </w:p>
         </w:tc>
@@ -939,6 +922,7 @@
         <w:tc>
           <w:tcPr>
             <w:tcW w:w="1555" w:type="dxa"/>
+            <w:vMerge/>
           </w:tcPr>
           <w:p/>
         </w:tc>
@@ -981,6 +965,7 @@
         <w:tc>
           <w:tcPr>
             <w:tcW w:w="1555" w:type="dxa"/>
+            <w:vMerge/>
           </w:tcPr>
           <w:p/>
         </w:tc>
@@ -1023,6 +1008,7 @@
         <w:tc>
           <w:tcPr>
             <w:tcW w:w="1555" w:type="dxa"/>
+            <w:vMerge/>
           </w:tcPr>
           <w:p/>
         </w:tc>

</xml_diff>